<commit_message>
Modified DSCI 502/Week5/Project5_Kungulio_Seif.docx file
</commit_message>
<xml_diff>
--- a/DSCI 502/Week5/Project5_Kungulio_Seif.docx
+++ b/DSCI 502/Week5/Project5_Kungulio_Seif.docx
@@ -495,6 +495,24 @@
     <w:p>
       <w:pPr>
         <w:pStyle w:val="NoSpacing"/>
+        <w:ind w:left="720"/>
+      </w:pPr>
+    </w:p>
+    <w:p>
+      <w:pPr>
+        <w:pStyle w:val="NoSpacing"/>
+        <w:ind w:left="720"/>
+      </w:pPr>
+    </w:p>
+    <w:p>
+      <w:pPr>
+        <w:pStyle w:val="NoSpacing"/>
+        <w:ind w:left="720"/>
+      </w:pPr>
+    </w:p>
+    <w:p>
+      <w:pPr>
+        <w:pStyle w:val="NoSpacing"/>
         <w:numPr>
           <w:ilvl w:val="0"/>
           <w:numId w:val="1"/>
@@ -585,7 +603,6 @@
         </w:numPr>
       </w:pPr>
       <w:r>
-        <w:lastRenderedPageBreak/>
         <w:t xml:space="preserve">Please boxplot </w:t>
       </w:r>
       <w:proofErr w:type="spellStart"/>
@@ -594,7 +611,13 @@
       </w:r>
       <w:proofErr w:type="spellEnd"/>
       <w:r>
-        <w:t xml:space="preserve"> (y-axis) against term (x-axis) and save the graph in a file, loanterm.jpg, using ggplot2Are there any differences in loan amount with respect to term?</w:t>
+        <w:t xml:space="preserve"> (y-axis) against term (x-axis) and save the graph in a file, loanterm.jpg, using ggplot2</w:t>
+      </w:r>
+      <w:r>
+        <w:t xml:space="preserve">. </w:t>
+      </w:r>
+      <w:r>
+        <w:t>Are there any differences in loan amount with respect to term?</w:t>
       </w:r>
     </w:p>
     <w:p>

</xml_diff>

<commit_message>
Modified Week5Week5/Project5_Kungulio_Seif.R, Week5/Project5_Kungulio_Seif.docx, and Week5/loanterm.jpg files
</commit_message>
<xml_diff>
--- a/DSCI 502/Week5/Project5_Kungulio_Seif.docx
+++ b/DSCI 502/Week5/Project5_Kungulio_Seif.docx
@@ -39,15 +39,7 @@
           <w:b/>
           <w:bCs/>
         </w:rPr>
-        <w:t>Date</w:t>
-      </w:r>
-      <w:proofErr w:type="gramStart"/>
-      <w:r>
-        <w:rPr>
-          <w:b/>
-          <w:bCs/>
-        </w:rPr>
-        <w:t>:</w:t>
+        <w:t>Date:</w:t>
       </w:r>
       <w:r>
         <w:rPr>
@@ -71,7 +63,6 @@
         </w:rPr>
         <w:t>2</w:t>
       </w:r>
-      <w:proofErr w:type="gramEnd"/>
       <w:r>
         <w:rPr>
           <w:b/>
@@ -138,15 +129,7 @@
           <w:b/>
           <w:bCs/>
         </w:rPr>
-        <w:t>Class</w:t>
-      </w:r>
-      <w:proofErr w:type="gramStart"/>
-      <w:r>
-        <w:rPr>
-          <w:b/>
-          <w:bCs/>
-        </w:rPr>
-        <w:t>:</w:t>
+        <w:t>Class:</w:t>
       </w:r>
       <w:r>
         <w:rPr>
@@ -161,15 +144,7 @@
           <w:bCs/>
         </w:rPr>
         <w:tab/>
-        <w:t>DSCI</w:t>
-      </w:r>
-      <w:proofErr w:type="gramEnd"/>
-      <w:r>
-        <w:rPr>
-          <w:b/>
-          <w:bCs/>
-        </w:rPr>
-        <w:t xml:space="preserve"> 502</w:t>
+        <w:t>DSCI 502</w:t>
       </w:r>
     </w:p>
     <w:p>
@@ -283,12 +258,228 @@
         <w:pStyle w:val="NoSpacing"/>
         <w:ind w:left="720"/>
       </w:pPr>
-    </w:p>
-    <w:p>
-      <w:pPr>
-        <w:pStyle w:val="NoSpacing"/>
-        <w:ind w:left="720"/>
-      </w:pPr>
+      <w:r>
+        <w:t xml:space="preserve">&gt; </w:t>
+      </w:r>
+    </w:p>
+    <w:p>
+      <w:pPr>
+        <w:pStyle w:val="NoSpacing"/>
+        <w:ind w:left="720"/>
+      </w:pPr>
+      <w:r>
+        <w:t xml:space="preserve">&gt; ## 1. Read the dataset in loan.csv into R. Call the loaded data, loan. </w:t>
+      </w:r>
+    </w:p>
+    <w:p>
+      <w:pPr>
+        <w:pStyle w:val="NoSpacing"/>
+        <w:ind w:left="720"/>
+      </w:pPr>
+      <w:r>
+        <w:t xml:space="preserve">&gt; ###   Make sure that you have the directory set to the correct location </w:t>
+      </w:r>
+    </w:p>
+    <w:p>
+      <w:pPr>
+        <w:pStyle w:val="NoSpacing"/>
+        <w:ind w:left="720"/>
+      </w:pPr>
+      <w:r>
+        <w:t>&gt; ###   for the data.</w:t>
+      </w:r>
+    </w:p>
+    <w:p>
+      <w:pPr>
+        <w:pStyle w:val="NoSpacing"/>
+        <w:ind w:left="720"/>
+      </w:pPr>
+      <w:r>
+        <w:t xml:space="preserve">&gt; </w:t>
+      </w:r>
+    </w:p>
+    <w:p>
+      <w:pPr>
+        <w:pStyle w:val="NoSpacing"/>
+        <w:ind w:left="720"/>
+      </w:pPr>
+      <w:r>
+        <w:t>&gt; # Set the working directory to the correct location for the dataset.</w:t>
+      </w:r>
+    </w:p>
+    <w:p>
+      <w:pPr>
+        <w:pStyle w:val="NoSpacing"/>
+        <w:ind w:left="720"/>
+      </w:pPr>
+      <w:r>
+        <w:t>&gt; setwd("C:/PROJECTS/Maryville/DSCI 502/Week5")</w:t>
+      </w:r>
+    </w:p>
+    <w:p>
+      <w:pPr>
+        <w:pStyle w:val="NoSpacing"/>
+        <w:ind w:left="720"/>
+      </w:pPr>
+      <w:r>
+        <w:t xml:space="preserve">&gt; </w:t>
+      </w:r>
+    </w:p>
+    <w:p>
+      <w:pPr>
+        <w:pStyle w:val="NoSpacing"/>
+        <w:ind w:left="720"/>
+      </w:pPr>
+      <w:r>
+        <w:t>&gt; # Import necessary libraries</w:t>
+      </w:r>
+    </w:p>
+    <w:p>
+      <w:pPr>
+        <w:pStyle w:val="NoSpacing"/>
+        <w:ind w:left="720"/>
+      </w:pPr>
+      <w:r>
+        <w:t>&gt; library(ggplot2)</w:t>
+      </w:r>
+    </w:p>
+    <w:p>
+      <w:pPr>
+        <w:pStyle w:val="NoSpacing"/>
+        <w:ind w:left="720"/>
+      </w:pPr>
+      <w:r>
+        <w:t xml:space="preserve">&gt; </w:t>
+      </w:r>
+    </w:p>
+    <w:p>
+      <w:pPr>
+        <w:pStyle w:val="NoSpacing"/>
+        <w:ind w:left="720"/>
+      </w:pPr>
+      <w:r>
+        <w:t>&gt; # Load the data from loan.csv</w:t>
+      </w:r>
+    </w:p>
+    <w:p>
+      <w:pPr>
+        <w:pStyle w:val="NoSpacing"/>
+        <w:ind w:left="720"/>
+      </w:pPr>
+      <w:r>
+        <w:t>&gt; loan &lt;- read.csv("loan.csv", stringsAsFactors = TRUE)</w:t>
+      </w:r>
+    </w:p>
+    <w:p>
+      <w:pPr>
+        <w:pStyle w:val="NoSpacing"/>
+        <w:ind w:left="720"/>
+      </w:pPr>
+      <w:r>
+        <w:t xml:space="preserve">&gt; </w:t>
+      </w:r>
+    </w:p>
+    <w:p>
+      <w:pPr>
+        <w:pStyle w:val="NoSpacing"/>
+        <w:ind w:left="720"/>
+      </w:pPr>
+      <w:r>
+        <w:t>&gt; # Display the dimensions (rows and columns) of the dataframe</w:t>
+      </w:r>
+    </w:p>
+    <w:p>
+      <w:pPr>
+        <w:pStyle w:val="NoSpacing"/>
+        <w:ind w:left="720"/>
+      </w:pPr>
+      <w:r>
+        <w:t>&gt; dim(loan) # Shows the number of rows and columns in the dataset.</w:t>
+      </w:r>
+    </w:p>
+    <w:p>
+      <w:pPr>
+        <w:pStyle w:val="NoSpacing"/>
+        <w:ind w:left="720"/>
+      </w:pPr>
+      <w:r>
+        <w:t>[1] 10000    11</w:t>
+      </w:r>
+    </w:p>
+    <w:p>
+      <w:pPr>
+        <w:pStyle w:val="NoSpacing"/>
+        <w:ind w:left="720"/>
+      </w:pPr>
+      <w:r>
+        <w:t>&gt;</w:t>
+      </w:r>
+    </w:p>
+    <w:p>
+      <w:pPr>
+        <w:pStyle w:val="NoSpacing"/>
+        <w:ind w:left="720"/>
+      </w:pPr>
+      <w:r>
+        <w:rPr>
+          <w:noProof/>
+        </w:rPr>
+        <w:drawing>
+          <wp:inline distT="0" distB="0" distL="0" distR="0" wp14:anchorId="20ED7FD2" wp14:editId="07A8BACC">
+            <wp:extent cx="5943600" cy="2434590"/>
+            <wp:effectExtent l="76200" t="76200" r="133350" b="137160"/>
+            <wp:docPr id="493267282" name="Picture 1" descr="A screenshot of a computer code&#10;&#10;AI-generated content may be incorrect."/>
+            <wp:cNvGraphicFramePr>
+              <a:graphicFrameLocks xmlns:a="http://schemas.openxmlformats.org/drawingml/2006/main" noChangeAspect="1"/>
+            </wp:cNvGraphicFramePr>
+            <a:graphic xmlns:a="http://schemas.openxmlformats.org/drawingml/2006/main">
+              <a:graphicData uri="http://schemas.openxmlformats.org/drawingml/2006/picture">
+                <pic:pic xmlns:pic="http://schemas.openxmlformats.org/drawingml/2006/picture">
+                  <pic:nvPicPr>
+                    <pic:cNvPr id="493267282" name="Picture 1" descr="A screenshot of a computer code&#10;&#10;AI-generated content may be incorrect."/>
+                    <pic:cNvPicPr/>
+                  </pic:nvPicPr>
+                  <pic:blipFill>
+                    <a:blip r:embed="rId7">
+                      <a:extLst>
+                        <a:ext uri="{28A0092B-C50C-407E-A947-70E740481C1C}">
+                          <a14:useLocalDpi xmlns:a14="http://schemas.microsoft.com/office/drawing/2010/main" val="0"/>
+                        </a:ext>
+                      </a:extLst>
+                    </a:blip>
+                    <a:stretch>
+                      <a:fillRect/>
+                    </a:stretch>
+                  </pic:blipFill>
+                  <pic:spPr>
+                    <a:xfrm>
+                      <a:off x="0" y="0"/>
+                      <a:ext cx="5943600" cy="2434590"/>
+                    </a:xfrm>
+                    <a:prstGeom prst="rect">
+                      <a:avLst/>
+                    </a:prstGeom>
+                    <a:ln w="38100" cap="sq">
+                      <a:solidFill>
+                        <a:srgbClr val="000000"/>
+                      </a:solidFill>
+                      <a:prstDash val="solid"/>
+                      <a:miter lim="800000"/>
+                    </a:ln>
+                    <a:effectLst>
+                      <a:outerShdw blurRad="50800" dist="38100" dir="2700000" algn="tl" rotWithShape="0">
+                        <a:srgbClr val="000000">
+                          <a:alpha val="43000"/>
+                        </a:srgbClr>
+                      </a:outerShdw>
+                    </a:effectLst>
+                  </pic:spPr>
+                </pic:pic>
+              </a:graphicData>
+            </a:graphic>
+          </wp:inline>
+        </w:drawing>
+      </w:r>
     </w:p>
     <w:p>
       <w:pPr>
@@ -305,22 +496,274 @@
         </w:numPr>
       </w:pPr>
       <w:r>
-        <w:t xml:space="preserve">Please plot the histogram and density of the </w:t>
-      </w:r>
-      <w:proofErr w:type="spellStart"/>
-      <w:r>
-        <w:t>loan_amnt</w:t>
-      </w:r>
-      <w:proofErr w:type="spellEnd"/>
-      <w:r>
-        <w:t xml:space="preserve"> using basic graphics.</w:t>
-      </w:r>
-    </w:p>
-    <w:p>
-      <w:pPr>
-        <w:pStyle w:val="NoSpacing"/>
-        <w:ind w:left="720"/>
-      </w:pPr>
+        <w:lastRenderedPageBreak/>
+        <w:t>Please plot the histogram and density of the loan_amnt using basic graphics.</w:t>
+      </w:r>
+    </w:p>
+    <w:p>
+      <w:pPr>
+        <w:pStyle w:val="NoSpacing"/>
+        <w:ind w:left="720"/>
+      </w:pPr>
+      <w:r>
+        <w:t xml:space="preserve">&gt; </w:t>
+      </w:r>
+    </w:p>
+    <w:p>
+      <w:pPr>
+        <w:pStyle w:val="NoSpacing"/>
+        <w:ind w:left="720"/>
+      </w:pPr>
+      <w:r>
+        <w:t xml:space="preserve">&gt; ## 2. Please plot the histogram and density of the loan_amnt using basic </w:t>
+      </w:r>
+    </w:p>
+    <w:p>
+      <w:pPr>
+        <w:pStyle w:val="NoSpacing"/>
+        <w:ind w:left="720"/>
+      </w:pPr>
+      <w:r>
+        <w:t>&gt; ###   graphics.</w:t>
+      </w:r>
+    </w:p>
+    <w:p>
+      <w:pPr>
+        <w:pStyle w:val="NoSpacing"/>
+        <w:ind w:left="720"/>
+      </w:pPr>
+      <w:r>
+        <w:t xml:space="preserve">&gt; </w:t>
+      </w:r>
+    </w:p>
+    <w:p>
+      <w:pPr>
+        <w:pStyle w:val="NoSpacing"/>
+        <w:ind w:left="720"/>
+      </w:pPr>
+      <w:r>
+        <w:t>&gt; # Histogram Plot using Basic Graphics</w:t>
+      </w:r>
+    </w:p>
+    <w:p>
+      <w:pPr>
+        <w:pStyle w:val="NoSpacing"/>
+        <w:ind w:left="720"/>
+      </w:pPr>
+      <w:r>
+        <w:t xml:space="preserve">&gt; hist(loan$loan_amnt, </w:t>
+      </w:r>
+    </w:p>
+    <w:p>
+      <w:pPr>
+        <w:pStyle w:val="NoSpacing"/>
+        <w:ind w:left="720"/>
+      </w:pPr>
+      <w:r>
+        <w:t xml:space="preserve">+      main="Histogram of Loan Amount Using Basic Graphics", </w:t>
+      </w:r>
+    </w:p>
+    <w:p>
+      <w:pPr>
+        <w:pStyle w:val="NoSpacing"/>
+        <w:ind w:left="720"/>
+      </w:pPr>
+      <w:r>
+        <w:t>+      xlab="Loan Amount", col="green", border="black")</w:t>
+      </w:r>
+    </w:p>
+    <w:p>
+      <w:pPr>
+        <w:pStyle w:val="NoSpacing"/>
+        <w:ind w:left="720"/>
+      </w:pPr>
+      <w:r>
+        <w:t xml:space="preserve">&gt; </w:t>
+      </w:r>
+    </w:p>
+    <w:p>
+      <w:pPr>
+        <w:pStyle w:val="NoSpacing"/>
+        <w:ind w:left="720"/>
+      </w:pPr>
+      <w:r>
+        <w:t>&gt; # Density Plot using Basic Graphics</w:t>
+      </w:r>
+    </w:p>
+    <w:p>
+      <w:pPr>
+        <w:pStyle w:val="NoSpacing"/>
+        <w:ind w:left="720"/>
+      </w:pPr>
+      <w:r>
+        <w:t xml:space="preserve">&gt; plot(density(loan$loan_amnt), </w:t>
+      </w:r>
+    </w:p>
+    <w:p>
+      <w:pPr>
+        <w:pStyle w:val="NoSpacing"/>
+        <w:ind w:left="720"/>
+      </w:pPr>
+      <w:r>
+        <w:t xml:space="preserve">+      main="Density Plot of Loan Amount Using Basic Graphics", </w:t>
+      </w:r>
+    </w:p>
+    <w:p>
+      <w:pPr>
+        <w:pStyle w:val="NoSpacing"/>
+        <w:ind w:left="720"/>
+      </w:pPr>
+      <w:r>
+        <w:t>+      xlab="Loan Amount", col="blue", lwd=2)</w:t>
+      </w:r>
+    </w:p>
+    <w:p>
+      <w:pPr>
+        <w:pStyle w:val="NoSpacing"/>
+        <w:ind w:left="720"/>
+      </w:pPr>
+      <w:r>
+        <w:t>&gt;</w:t>
+      </w:r>
+    </w:p>
+    <w:p>
+      <w:pPr>
+        <w:pStyle w:val="NoSpacing"/>
+        <w:ind w:left="720"/>
+      </w:pPr>
+      <w:r>
+        <w:rPr>
+          <w:noProof/>
+        </w:rPr>
+        <w:drawing>
+          <wp:inline distT="0" distB="0" distL="0" distR="0" wp14:anchorId="49FA3329" wp14:editId="35EFB4D9">
+            <wp:extent cx="5943600" cy="3541395"/>
+            <wp:effectExtent l="76200" t="76200" r="133350" b="135255"/>
+            <wp:docPr id="822975686" name="Picture 8" descr="A green graph with numbers and a white background&#10;&#10;AI-generated content may be incorrect."/>
+            <wp:cNvGraphicFramePr>
+              <a:graphicFrameLocks xmlns:a="http://schemas.openxmlformats.org/drawingml/2006/main" noChangeAspect="1"/>
+            </wp:cNvGraphicFramePr>
+            <a:graphic xmlns:a="http://schemas.openxmlformats.org/drawingml/2006/main">
+              <a:graphicData uri="http://schemas.openxmlformats.org/drawingml/2006/picture">
+                <pic:pic xmlns:pic="http://schemas.openxmlformats.org/drawingml/2006/picture">
+                  <pic:nvPicPr>
+                    <pic:cNvPr id="822975686" name="Picture 8" descr="A green graph with numbers and a white background&#10;&#10;AI-generated content may be incorrect."/>
+                    <pic:cNvPicPr/>
+                  </pic:nvPicPr>
+                  <pic:blipFill>
+                    <a:blip r:embed="rId8">
+                      <a:extLst>
+                        <a:ext uri="{28A0092B-C50C-407E-A947-70E740481C1C}">
+                          <a14:useLocalDpi xmlns:a14="http://schemas.microsoft.com/office/drawing/2010/main" val="0"/>
+                        </a:ext>
+                      </a:extLst>
+                    </a:blip>
+                    <a:stretch>
+                      <a:fillRect/>
+                    </a:stretch>
+                  </pic:blipFill>
+                  <pic:spPr>
+                    <a:xfrm>
+                      <a:off x="0" y="0"/>
+                      <a:ext cx="5943600" cy="3541395"/>
+                    </a:xfrm>
+                    <a:prstGeom prst="rect">
+                      <a:avLst/>
+                    </a:prstGeom>
+                    <a:ln w="38100" cap="sq">
+                      <a:solidFill>
+                        <a:srgbClr val="000000"/>
+                      </a:solidFill>
+                      <a:prstDash val="solid"/>
+                      <a:miter lim="800000"/>
+                    </a:ln>
+                    <a:effectLst>
+                      <a:outerShdw blurRad="50800" dist="38100" dir="2700000" algn="tl" rotWithShape="0">
+                        <a:srgbClr val="000000">
+                          <a:alpha val="43000"/>
+                        </a:srgbClr>
+                      </a:outerShdw>
+                    </a:effectLst>
+                  </pic:spPr>
+                </pic:pic>
+              </a:graphicData>
+            </a:graphic>
+          </wp:inline>
+        </w:drawing>
+      </w:r>
+    </w:p>
+    <w:p>
+      <w:pPr>
+        <w:pStyle w:val="NoSpacing"/>
+        <w:ind w:left="720"/>
+      </w:pPr>
+    </w:p>
+    <w:p>
+      <w:pPr>
+        <w:pStyle w:val="NoSpacing"/>
+        <w:ind w:left="720"/>
+      </w:pPr>
+      <w:r>
+        <w:rPr>
+          <w:noProof/>
+        </w:rPr>
+        <w:lastRenderedPageBreak/>
+        <w:drawing>
+          <wp:inline distT="0" distB="0" distL="0" distR="0" wp14:anchorId="14EA7E02" wp14:editId="3F665C2B">
+            <wp:extent cx="5943600" cy="3543935"/>
+            <wp:effectExtent l="76200" t="76200" r="133350" b="132715"/>
+            <wp:docPr id="1007270046" name="Picture 4" descr="A graph showing a line&#10;&#10;AI-generated content may be incorrect."/>
+            <wp:cNvGraphicFramePr>
+              <a:graphicFrameLocks xmlns:a="http://schemas.openxmlformats.org/drawingml/2006/main" noChangeAspect="1"/>
+            </wp:cNvGraphicFramePr>
+            <a:graphic xmlns:a="http://schemas.openxmlformats.org/drawingml/2006/main">
+              <a:graphicData uri="http://schemas.openxmlformats.org/drawingml/2006/picture">
+                <pic:pic xmlns:pic="http://schemas.openxmlformats.org/drawingml/2006/picture">
+                  <pic:nvPicPr>
+                    <pic:cNvPr id="1007270046" name="Picture 4" descr="A graph showing a line&#10;&#10;AI-generated content may be incorrect."/>
+                    <pic:cNvPicPr/>
+                  </pic:nvPicPr>
+                  <pic:blipFill>
+                    <a:blip r:embed="rId9">
+                      <a:extLst>
+                        <a:ext uri="{28A0092B-C50C-407E-A947-70E740481C1C}">
+                          <a14:useLocalDpi xmlns:a14="http://schemas.microsoft.com/office/drawing/2010/main" val="0"/>
+                        </a:ext>
+                      </a:extLst>
+                    </a:blip>
+                    <a:stretch>
+                      <a:fillRect/>
+                    </a:stretch>
+                  </pic:blipFill>
+                  <pic:spPr>
+                    <a:xfrm>
+                      <a:off x="0" y="0"/>
+                      <a:ext cx="5943600" cy="3543935"/>
+                    </a:xfrm>
+                    <a:prstGeom prst="rect">
+                      <a:avLst/>
+                    </a:prstGeom>
+                    <a:ln w="38100" cap="sq">
+                      <a:solidFill>
+                        <a:srgbClr val="000000"/>
+                      </a:solidFill>
+                      <a:prstDash val="solid"/>
+                      <a:miter lim="800000"/>
+                    </a:ln>
+                    <a:effectLst>
+                      <a:outerShdw blurRad="50800" dist="38100" dir="2700000" algn="tl" rotWithShape="0">
+                        <a:srgbClr val="000000">
+                          <a:alpha val="43000"/>
+                        </a:srgbClr>
+                      </a:outerShdw>
+                    </a:effectLst>
+                  </pic:spPr>
+                </pic:pic>
+              </a:graphicData>
+            </a:graphic>
+          </wp:inline>
+        </w:drawing>
+      </w:r>
     </w:p>
     <w:p>
       <w:pPr>
@@ -343,34 +786,348 @@
         </w:numPr>
       </w:pPr>
       <w:r>
-        <w:t xml:space="preserve">Please plot the histogram and density of the </w:t>
-      </w:r>
-      <w:proofErr w:type="spellStart"/>
-      <w:r>
-        <w:t>loan_amnt</w:t>
-      </w:r>
-      <w:proofErr w:type="spellEnd"/>
-      <w:r>
-        <w:t xml:space="preserve"> and add the vertical line denoting the mean using ggplot2.</w:t>
-      </w:r>
-    </w:p>
-    <w:p>
-      <w:pPr>
-        <w:pStyle w:val="NoSpacing"/>
-        <w:ind w:left="720"/>
-      </w:pPr>
-    </w:p>
-    <w:p>
-      <w:pPr>
-        <w:pStyle w:val="NoSpacing"/>
-        <w:ind w:left="720"/>
-      </w:pPr>
-    </w:p>
-    <w:p>
-      <w:pPr>
-        <w:pStyle w:val="NoSpacing"/>
-        <w:ind w:left="720"/>
-      </w:pPr>
+        <w:t>Please plot the histogram and density of the loan_amnt and add the vertical line denoting the mean using ggplot2.</w:t>
+      </w:r>
+    </w:p>
+    <w:p>
+      <w:pPr>
+        <w:pStyle w:val="NoSpacing"/>
+        <w:ind w:left="720"/>
+      </w:pPr>
+      <w:r>
+        <w:t xml:space="preserve">&gt; </w:t>
+      </w:r>
+    </w:p>
+    <w:p>
+      <w:pPr>
+        <w:pStyle w:val="NoSpacing"/>
+        <w:ind w:left="720"/>
+      </w:pPr>
+      <w:r>
+        <w:t xml:space="preserve">&gt; ## 3. Please plot the histogram and density of the loan_amnt and add the </w:t>
+      </w:r>
+    </w:p>
+    <w:p>
+      <w:pPr>
+        <w:pStyle w:val="NoSpacing"/>
+        <w:ind w:left="720"/>
+      </w:pPr>
+      <w:r>
+        <w:t>&gt; ###   vertical line denoting the mean using ggplot2.</w:t>
+      </w:r>
+    </w:p>
+    <w:p>
+      <w:pPr>
+        <w:pStyle w:val="NoSpacing"/>
+        <w:ind w:left="720"/>
+      </w:pPr>
+      <w:r>
+        <w:t xml:space="preserve">&gt; </w:t>
+      </w:r>
+    </w:p>
+    <w:p>
+      <w:pPr>
+        <w:pStyle w:val="NoSpacing"/>
+        <w:ind w:left="720"/>
+      </w:pPr>
+      <w:r>
+        <w:t>&gt; # Histogram Plot using ggplot2</w:t>
+      </w:r>
+    </w:p>
+    <w:p>
+      <w:pPr>
+        <w:pStyle w:val="NoSpacing"/>
+        <w:ind w:left="720"/>
+      </w:pPr>
+      <w:r>
+        <w:t xml:space="preserve">&gt; ggplot(loan, aes(x=loan_amnt)) + </w:t>
+      </w:r>
+    </w:p>
+    <w:p>
+      <w:pPr>
+        <w:pStyle w:val="NoSpacing"/>
+        <w:ind w:left="720"/>
+      </w:pPr>
+      <w:r>
+        <w:t>+   geom_histogram(binwidth=2000, fill="green", color="black") +</w:t>
+      </w:r>
+    </w:p>
+    <w:p>
+      <w:pPr>
+        <w:pStyle w:val="NoSpacing"/>
+        <w:ind w:left="720"/>
+      </w:pPr>
+      <w:r>
+        <w:t xml:space="preserve">+   geom_vline(aes(xintercept=mean(loan_amnt, na.rm=TRUE)), </w:t>
+      </w:r>
+    </w:p>
+    <w:p>
+      <w:pPr>
+        <w:pStyle w:val="NoSpacing"/>
+        <w:ind w:left="720"/>
+      </w:pPr>
+      <w:r>
+        <w:t>+              color="red", linetype="dashed", size=1) +</w:t>
+      </w:r>
+    </w:p>
+    <w:p>
+      <w:pPr>
+        <w:pStyle w:val="NoSpacing"/>
+        <w:ind w:left="720"/>
+      </w:pPr>
+      <w:r>
+        <w:t>+   ggtitle("Histogram of Loan Amount with Mean Using GGPlot2") +</w:t>
+      </w:r>
+    </w:p>
+    <w:p>
+      <w:pPr>
+        <w:pStyle w:val="NoSpacing"/>
+        <w:ind w:left="720"/>
+      </w:pPr>
+      <w:r>
+        <w:t xml:space="preserve">+   xlab("Loan Amount") + </w:t>
+      </w:r>
+    </w:p>
+    <w:p>
+      <w:pPr>
+        <w:pStyle w:val="NoSpacing"/>
+        <w:ind w:left="720"/>
+      </w:pPr>
+      <w:r>
+        <w:t>+   ylab("Count") +</w:t>
+      </w:r>
+    </w:p>
+    <w:p>
+      <w:pPr>
+        <w:pStyle w:val="NoSpacing"/>
+        <w:ind w:left="720"/>
+      </w:pPr>
+      <w:r>
+        <w:t>+   theme_test()</w:t>
+      </w:r>
+    </w:p>
+    <w:p>
+      <w:pPr>
+        <w:pStyle w:val="NoSpacing"/>
+        <w:ind w:left="720"/>
+      </w:pPr>
+      <w:r>
+        <w:t xml:space="preserve">&gt; </w:t>
+      </w:r>
+    </w:p>
+    <w:p>
+      <w:pPr>
+        <w:pStyle w:val="NoSpacing"/>
+        <w:ind w:left="720"/>
+      </w:pPr>
+      <w:r>
+        <w:t>&gt; # Density Plot using ggplot2</w:t>
+      </w:r>
+    </w:p>
+    <w:p>
+      <w:pPr>
+        <w:pStyle w:val="NoSpacing"/>
+        <w:ind w:left="720"/>
+      </w:pPr>
+      <w:r>
+        <w:t xml:space="preserve">&gt; ggplot(loan, aes(x=loan_amnt)) + </w:t>
+      </w:r>
+    </w:p>
+    <w:p>
+      <w:pPr>
+        <w:pStyle w:val="NoSpacing"/>
+        <w:ind w:left="720"/>
+      </w:pPr>
+      <w:r>
+        <w:t>+   geom_density(fill="blue") +</w:t>
+      </w:r>
+    </w:p>
+    <w:p>
+      <w:pPr>
+        <w:pStyle w:val="NoSpacing"/>
+        <w:ind w:left="720"/>
+      </w:pPr>
+      <w:r>
+        <w:t xml:space="preserve">+   geom_vline(aes(xintercept=mean(loan_amnt, na.rm=TRUE)), </w:t>
+      </w:r>
+    </w:p>
+    <w:p>
+      <w:pPr>
+        <w:pStyle w:val="NoSpacing"/>
+        <w:ind w:left="720"/>
+      </w:pPr>
+      <w:r>
+        <w:t>+              color="red", linetype="dashed", size=1) +</w:t>
+      </w:r>
+    </w:p>
+    <w:p>
+      <w:pPr>
+        <w:pStyle w:val="NoSpacing"/>
+        <w:ind w:left="720"/>
+      </w:pPr>
+      <w:r>
+        <w:t>+   ggtitle("Density Plot of Loan Amount with Mean Using GGPlot2") +</w:t>
+      </w:r>
+    </w:p>
+    <w:p>
+      <w:pPr>
+        <w:pStyle w:val="NoSpacing"/>
+        <w:ind w:left="720"/>
+      </w:pPr>
+      <w:r>
+        <w:lastRenderedPageBreak/>
+        <w:t>+   xlab("Loan Amount") + ylab("Density") +</w:t>
+      </w:r>
+    </w:p>
+    <w:p>
+      <w:pPr>
+        <w:pStyle w:val="NoSpacing"/>
+        <w:ind w:left="720"/>
+      </w:pPr>
+      <w:r>
+        <w:t>+   theme_test()</w:t>
+      </w:r>
+    </w:p>
+    <w:p>
+      <w:pPr>
+        <w:pStyle w:val="NoSpacing"/>
+        <w:ind w:left="720"/>
+      </w:pPr>
+      <w:r>
+        <w:t>&gt;</w:t>
+      </w:r>
+    </w:p>
+    <w:p>
+      <w:pPr>
+        <w:pStyle w:val="NoSpacing"/>
+        <w:ind w:left="720"/>
+      </w:pPr>
+      <w:r>
+        <w:rPr>
+          <w:noProof/>
+        </w:rPr>
+        <w:drawing>
+          <wp:inline distT="0" distB="0" distL="0" distR="0" wp14:anchorId="5EAF77B7" wp14:editId="2539297E">
+            <wp:extent cx="5943600" cy="3549015"/>
+            <wp:effectExtent l="76200" t="76200" r="133350" b="127635"/>
+            <wp:docPr id="1954412847" name="Picture 6" descr="A green graph with black lines&#10;&#10;AI-generated content may be incorrect."/>
+            <wp:cNvGraphicFramePr>
+              <a:graphicFrameLocks xmlns:a="http://schemas.openxmlformats.org/drawingml/2006/main" noChangeAspect="1"/>
+            </wp:cNvGraphicFramePr>
+            <a:graphic xmlns:a="http://schemas.openxmlformats.org/drawingml/2006/main">
+              <a:graphicData uri="http://schemas.openxmlformats.org/drawingml/2006/picture">
+                <pic:pic xmlns:pic="http://schemas.openxmlformats.org/drawingml/2006/picture">
+                  <pic:nvPicPr>
+                    <pic:cNvPr id="1954412847" name="Picture 6" descr="A green graph with black lines&#10;&#10;AI-generated content may be incorrect."/>
+                    <pic:cNvPicPr/>
+                  </pic:nvPicPr>
+                  <pic:blipFill>
+                    <a:blip r:embed="rId10">
+                      <a:extLst>
+                        <a:ext uri="{28A0092B-C50C-407E-A947-70E740481C1C}">
+                          <a14:useLocalDpi xmlns:a14="http://schemas.microsoft.com/office/drawing/2010/main" val="0"/>
+                        </a:ext>
+                      </a:extLst>
+                    </a:blip>
+                    <a:stretch>
+                      <a:fillRect/>
+                    </a:stretch>
+                  </pic:blipFill>
+                  <pic:spPr>
+                    <a:xfrm>
+                      <a:off x="0" y="0"/>
+                      <a:ext cx="5943600" cy="3549015"/>
+                    </a:xfrm>
+                    <a:prstGeom prst="rect">
+                      <a:avLst/>
+                    </a:prstGeom>
+                    <a:ln w="38100" cap="sq">
+                      <a:solidFill>
+                        <a:srgbClr val="000000"/>
+                      </a:solidFill>
+                      <a:prstDash val="solid"/>
+                      <a:miter lim="800000"/>
+                    </a:ln>
+                    <a:effectLst>
+                      <a:outerShdw blurRad="50800" dist="38100" dir="2700000" algn="tl" rotWithShape="0">
+                        <a:srgbClr val="000000">
+                          <a:alpha val="43000"/>
+                        </a:srgbClr>
+                      </a:outerShdw>
+                    </a:effectLst>
+                  </pic:spPr>
+                </pic:pic>
+              </a:graphicData>
+            </a:graphic>
+          </wp:inline>
+        </w:drawing>
+      </w:r>
+    </w:p>
+    <w:p>
+      <w:pPr>
+        <w:pStyle w:val="NoSpacing"/>
+        <w:ind w:left="720"/>
+      </w:pPr>
+      <w:r>
+        <w:rPr>
+          <w:noProof/>
+        </w:rPr>
+        <w:drawing>
+          <wp:inline distT="0" distB="0" distL="0" distR="0" wp14:anchorId="63480A7B" wp14:editId="3E5EA0FE">
+            <wp:extent cx="5943600" cy="3537585"/>
+            <wp:effectExtent l="76200" t="76200" r="133350" b="139065"/>
+            <wp:docPr id="24232918" name="Picture 7" descr="A blue graph with red lines&#10;&#10;AI-generated content may be incorrect."/>
+            <wp:cNvGraphicFramePr>
+              <a:graphicFrameLocks xmlns:a="http://schemas.openxmlformats.org/drawingml/2006/main" noChangeAspect="1"/>
+            </wp:cNvGraphicFramePr>
+            <a:graphic xmlns:a="http://schemas.openxmlformats.org/drawingml/2006/main">
+              <a:graphicData uri="http://schemas.openxmlformats.org/drawingml/2006/picture">
+                <pic:pic xmlns:pic="http://schemas.openxmlformats.org/drawingml/2006/picture">
+                  <pic:nvPicPr>
+                    <pic:cNvPr id="24232918" name="Picture 7" descr="A blue graph with red lines&#10;&#10;AI-generated content may be incorrect."/>
+                    <pic:cNvPicPr/>
+                  </pic:nvPicPr>
+                  <pic:blipFill>
+                    <a:blip r:embed="rId11">
+                      <a:extLst>
+                        <a:ext uri="{28A0092B-C50C-407E-A947-70E740481C1C}">
+                          <a14:useLocalDpi xmlns:a14="http://schemas.microsoft.com/office/drawing/2010/main" val="0"/>
+                        </a:ext>
+                      </a:extLst>
+                    </a:blip>
+                    <a:stretch>
+                      <a:fillRect/>
+                    </a:stretch>
+                  </pic:blipFill>
+                  <pic:spPr>
+                    <a:xfrm>
+                      <a:off x="0" y="0"/>
+                      <a:ext cx="5943600" cy="3537585"/>
+                    </a:xfrm>
+                    <a:prstGeom prst="rect">
+                      <a:avLst/>
+                    </a:prstGeom>
+                    <a:ln w="38100" cap="sq">
+                      <a:solidFill>
+                        <a:srgbClr val="000000"/>
+                      </a:solidFill>
+                      <a:prstDash val="solid"/>
+                      <a:miter lim="800000"/>
+                    </a:ln>
+                    <a:effectLst>
+                      <a:outerShdw blurRad="50800" dist="38100" dir="2700000" algn="tl" rotWithShape="0">
+                        <a:srgbClr val="000000">
+                          <a:alpha val="43000"/>
+                        </a:srgbClr>
+                      </a:outerShdw>
+                    </a:effectLst>
+                  </pic:spPr>
+                </pic:pic>
+              </a:graphicData>
+            </a:graphic>
+          </wp:inline>
+        </w:drawing>
+      </w:r>
     </w:p>
     <w:p>
       <w:pPr>
@@ -381,30 +1138,192 @@
         </w:numPr>
       </w:pPr>
       <w:r>
-        <w:t xml:space="preserve">Please scatter plot of </w:t>
-      </w:r>
-      <w:proofErr w:type="spellStart"/>
-      <w:r>
-        <w:t>loan_amnt</w:t>
-      </w:r>
-      <w:proofErr w:type="spellEnd"/>
-      <w:r>
-        <w:t xml:space="preserve"> (y-axis) against </w:t>
-      </w:r>
-      <w:proofErr w:type="spellStart"/>
-      <w:r>
-        <w:t>annual_inc</w:t>
-      </w:r>
-      <w:proofErr w:type="spellEnd"/>
-      <w:r>
-        <w:t xml:space="preserve"> (x-axis) and add the trend line using basic graphics.</w:t>
-      </w:r>
-    </w:p>
-    <w:p>
-      <w:pPr>
-        <w:pStyle w:val="NoSpacing"/>
-        <w:ind w:left="720"/>
-      </w:pPr>
+        <w:lastRenderedPageBreak/>
+        <w:t>Please scatter plot of loan_amnt (y-axis) against annual_inc (x-axis) and add the trend line using basic graphics.</w:t>
+      </w:r>
+    </w:p>
+    <w:p>
+      <w:pPr>
+        <w:pStyle w:val="NoSpacing"/>
+        <w:ind w:left="720"/>
+      </w:pPr>
+      <w:r>
+        <w:t xml:space="preserve">&gt; </w:t>
+      </w:r>
+    </w:p>
+    <w:p>
+      <w:pPr>
+        <w:pStyle w:val="NoSpacing"/>
+        <w:ind w:left="720"/>
+      </w:pPr>
+      <w:r>
+        <w:t xml:space="preserve">&gt; ## 4. Please scatter plot of loan_amnt (y-axis) against annual_inc (x-axis) </w:t>
+      </w:r>
+    </w:p>
+    <w:p>
+      <w:pPr>
+        <w:pStyle w:val="NoSpacing"/>
+        <w:ind w:left="720"/>
+      </w:pPr>
+      <w:r>
+        <w:t>&gt; ###   and add the trend line using basic graphics.</w:t>
+      </w:r>
+    </w:p>
+    <w:p>
+      <w:pPr>
+        <w:pStyle w:val="NoSpacing"/>
+        <w:ind w:left="720"/>
+      </w:pPr>
+      <w:r>
+        <w:t xml:space="preserve">&gt; </w:t>
+      </w:r>
+    </w:p>
+    <w:p>
+      <w:pPr>
+        <w:pStyle w:val="NoSpacing"/>
+        <w:ind w:left="720"/>
+      </w:pPr>
+      <w:r>
+        <w:t>&gt; # Scatter Plot using Basic Graphics</w:t>
+      </w:r>
+    </w:p>
+    <w:p>
+      <w:pPr>
+        <w:pStyle w:val="NoSpacing"/>
+        <w:ind w:left="720"/>
+      </w:pPr>
+      <w:r>
+        <w:t xml:space="preserve">&gt; plot(loan$annual_inc, loan$loan_amnt, </w:t>
+      </w:r>
+    </w:p>
+    <w:p>
+      <w:pPr>
+        <w:pStyle w:val="NoSpacing"/>
+        <w:ind w:left="720"/>
+      </w:pPr>
+      <w:r>
+        <w:t xml:space="preserve">+      main="Loan Amount vs Annual Income Using Basic Graphics", </w:t>
+      </w:r>
+    </w:p>
+    <w:p>
+      <w:pPr>
+        <w:pStyle w:val="NoSpacing"/>
+        <w:ind w:left="720"/>
+      </w:pPr>
+      <w:r>
+        <w:t xml:space="preserve">+      xlab="Annual Income", </w:t>
+      </w:r>
+    </w:p>
+    <w:p>
+      <w:pPr>
+        <w:pStyle w:val="NoSpacing"/>
+        <w:ind w:left="720"/>
+      </w:pPr>
+      <w:r>
+        <w:t xml:space="preserve">+      ylab="Loan Amount", </w:t>
+      </w:r>
+    </w:p>
+    <w:p>
+      <w:pPr>
+        <w:pStyle w:val="NoSpacing"/>
+        <w:ind w:left="720"/>
+      </w:pPr>
+      <w:r>
+        <w:t xml:space="preserve">+      pch=19, col="blue", </w:t>
+      </w:r>
+    </w:p>
+    <w:p>
+      <w:pPr>
+        <w:pStyle w:val="NoSpacing"/>
+        <w:ind w:left="720"/>
+      </w:pPr>
+      <w:r>
+        <w:t>+      xlim = c(0, 200000))</w:t>
+      </w:r>
+    </w:p>
+    <w:p>
+      <w:pPr>
+        <w:pStyle w:val="NoSpacing"/>
+        <w:ind w:left="720"/>
+      </w:pPr>
+      <w:r>
+        <w:t>&gt; abline(lm(loan_amnt ~ annual_inc, data=loan), col="red", lwd=2)</w:t>
+      </w:r>
+    </w:p>
+    <w:p>
+      <w:pPr>
+        <w:pStyle w:val="NoSpacing"/>
+        <w:ind w:left="720"/>
+      </w:pPr>
+      <w:r>
+        <w:t>&gt;</w:t>
+      </w:r>
+    </w:p>
+    <w:p>
+      <w:pPr>
+        <w:pStyle w:val="NoSpacing"/>
+        <w:ind w:left="720"/>
+      </w:pPr>
+      <w:r>
+        <w:rPr>
+          <w:noProof/>
+        </w:rPr>
+        <w:drawing>
+          <wp:inline distT="0" distB="0" distL="0" distR="0" wp14:anchorId="72469E65" wp14:editId="65063929">
+            <wp:extent cx="5943600" cy="3540760"/>
+            <wp:effectExtent l="76200" t="76200" r="133350" b="135890"/>
+            <wp:docPr id="1618533948" name="Picture 9" descr="A graph showing a line of blue dots&#10;&#10;AI-generated content may be incorrect."/>
+            <wp:cNvGraphicFramePr>
+              <a:graphicFrameLocks xmlns:a="http://schemas.openxmlformats.org/drawingml/2006/main" noChangeAspect="1"/>
+            </wp:cNvGraphicFramePr>
+            <a:graphic xmlns:a="http://schemas.openxmlformats.org/drawingml/2006/main">
+              <a:graphicData uri="http://schemas.openxmlformats.org/drawingml/2006/picture">
+                <pic:pic xmlns:pic="http://schemas.openxmlformats.org/drawingml/2006/picture">
+                  <pic:nvPicPr>
+                    <pic:cNvPr id="1618533948" name="Picture 9" descr="A graph showing a line of blue dots&#10;&#10;AI-generated content may be incorrect."/>
+                    <pic:cNvPicPr/>
+                  </pic:nvPicPr>
+                  <pic:blipFill>
+                    <a:blip r:embed="rId12">
+                      <a:extLst>
+                        <a:ext uri="{28A0092B-C50C-407E-A947-70E740481C1C}">
+                          <a14:useLocalDpi xmlns:a14="http://schemas.microsoft.com/office/drawing/2010/main" val="0"/>
+                        </a:ext>
+                      </a:extLst>
+                    </a:blip>
+                    <a:stretch>
+                      <a:fillRect/>
+                    </a:stretch>
+                  </pic:blipFill>
+                  <pic:spPr>
+                    <a:xfrm>
+                      <a:off x="0" y="0"/>
+                      <a:ext cx="5943600" cy="3540760"/>
+                    </a:xfrm>
+                    <a:prstGeom prst="rect">
+                      <a:avLst/>
+                    </a:prstGeom>
+                    <a:ln w="38100" cap="sq">
+                      <a:solidFill>
+                        <a:srgbClr val="000000"/>
+                      </a:solidFill>
+                      <a:prstDash val="solid"/>
+                      <a:miter lim="800000"/>
+                    </a:ln>
+                    <a:effectLst>
+                      <a:outerShdw blurRad="50800" dist="38100" dir="2700000" algn="tl" rotWithShape="0">
+                        <a:srgbClr val="000000">
+                          <a:alpha val="43000"/>
+                        </a:srgbClr>
+                      </a:outerShdw>
+                    </a:effectLst>
+                  </pic:spPr>
+                </pic:pic>
+              </a:graphicData>
+            </a:graphic>
+          </wp:inline>
+        </w:drawing>
+      </w:r>
     </w:p>
     <w:p>
       <w:pPr>
@@ -427,30 +1346,192 @@
         </w:numPr>
       </w:pPr>
       <w:r>
-        <w:t xml:space="preserve">Please scatter plot of </w:t>
-      </w:r>
-      <w:proofErr w:type="spellStart"/>
-      <w:r>
-        <w:t>loan_amnt</w:t>
-      </w:r>
-      <w:proofErr w:type="spellEnd"/>
-      <w:r>
-        <w:t xml:space="preserve"> (y-axis) against </w:t>
-      </w:r>
-      <w:proofErr w:type="spellStart"/>
-      <w:r>
-        <w:t>annual_inc</w:t>
-      </w:r>
-      <w:proofErr w:type="spellEnd"/>
-      <w:r>
-        <w:t xml:space="preserve"> (x-axis) and add the trend line using ggplot2.</w:t>
-      </w:r>
-    </w:p>
-    <w:p>
-      <w:pPr>
-        <w:pStyle w:val="NoSpacing"/>
-        <w:ind w:left="720"/>
-      </w:pPr>
+        <w:t>Please scatter plot of loan_amnt (y-axis) against annual_inc (x-axis) and add the trend line using ggplot2.</w:t>
+      </w:r>
+    </w:p>
+    <w:p>
+      <w:pPr>
+        <w:pStyle w:val="NoSpacing"/>
+        <w:ind w:left="720"/>
+      </w:pPr>
+      <w:r>
+        <w:t xml:space="preserve">&gt; </w:t>
+      </w:r>
+    </w:p>
+    <w:p>
+      <w:pPr>
+        <w:pStyle w:val="NoSpacing"/>
+        <w:ind w:left="720"/>
+      </w:pPr>
+      <w:r>
+        <w:t xml:space="preserve">&gt; ## 5. Please scatter plot of loan_amnt (y-axis) against annual_inc (x-axis) </w:t>
+      </w:r>
+    </w:p>
+    <w:p>
+      <w:pPr>
+        <w:pStyle w:val="NoSpacing"/>
+        <w:ind w:left="720"/>
+      </w:pPr>
+      <w:r>
+        <w:t>&gt; ###   and add the trend line using ggplot2.</w:t>
+      </w:r>
+    </w:p>
+    <w:p>
+      <w:pPr>
+        <w:pStyle w:val="NoSpacing"/>
+        <w:ind w:left="720"/>
+      </w:pPr>
+      <w:r>
+        <w:t xml:space="preserve">&gt; </w:t>
+      </w:r>
+    </w:p>
+    <w:p>
+      <w:pPr>
+        <w:pStyle w:val="NoSpacing"/>
+        <w:ind w:left="720"/>
+      </w:pPr>
+      <w:r>
+        <w:t>&gt; # Scatter Plot using ggplot2</w:t>
+      </w:r>
+    </w:p>
+    <w:p>
+      <w:pPr>
+        <w:pStyle w:val="NoSpacing"/>
+        <w:ind w:left="720"/>
+      </w:pPr>
+      <w:r>
+        <w:lastRenderedPageBreak/>
+        <w:t xml:space="preserve">&gt; ggplot(data = loan[which(loan$annual_inc &lt; 200000),], </w:t>
+      </w:r>
+    </w:p>
+    <w:p>
+      <w:pPr>
+        <w:pStyle w:val="NoSpacing"/>
+        <w:ind w:left="720"/>
+      </w:pPr>
+      <w:r>
+        <w:t xml:space="preserve">+        aes(x=annual_inc, y=loan_amnt)) + </w:t>
+      </w:r>
+    </w:p>
+    <w:p>
+      <w:pPr>
+        <w:pStyle w:val="NoSpacing"/>
+        <w:ind w:left="720"/>
+      </w:pPr>
+      <w:r>
+        <w:t>+   geom_point(color="green", size = 2) +</w:t>
+      </w:r>
+    </w:p>
+    <w:p>
+      <w:pPr>
+        <w:pStyle w:val="NoSpacing"/>
+        <w:ind w:left="720"/>
+      </w:pPr>
+      <w:r>
+        <w:t>+   geom_smooth(method="lm", color="red", se=FALSE, lwd = 1) +</w:t>
+      </w:r>
+    </w:p>
+    <w:p>
+      <w:pPr>
+        <w:pStyle w:val="NoSpacing"/>
+        <w:ind w:left="720"/>
+      </w:pPr>
+      <w:r>
+        <w:t>+   ggtitle("Loan Amount vs Annual Income with Trend Line Using GGPlot2") +</w:t>
+      </w:r>
+    </w:p>
+    <w:p>
+      <w:pPr>
+        <w:pStyle w:val="NoSpacing"/>
+        <w:ind w:left="720"/>
+      </w:pPr>
+      <w:r>
+        <w:t>+   xlab("Annual Income") + ylab("Loan Amount") + theme_test()</w:t>
+      </w:r>
+    </w:p>
+    <w:p>
+      <w:pPr>
+        <w:pStyle w:val="NoSpacing"/>
+        <w:ind w:left="720"/>
+      </w:pPr>
+      <w:r>
+        <w:t>`geom_smooth()` using formula = 'y ~ x'</w:t>
+      </w:r>
+    </w:p>
+    <w:p>
+      <w:pPr>
+        <w:pStyle w:val="NoSpacing"/>
+        <w:ind w:left="720"/>
+      </w:pPr>
+      <w:r>
+        <w:t>&gt;</w:t>
+      </w:r>
+    </w:p>
+    <w:p>
+      <w:pPr>
+        <w:pStyle w:val="NoSpacing"/>
+        <w:ind w:left="720"/>
+      </w:pPr>
+      <w:r>
+        <w:rPr>
+          <w:noProof/>
+        </w:rPr>
+        <w:drawing>
+          <wp:inline distT="0" distB="0" distL="0" distR="0" wp14:anchorId="3E52026D" wp14:editId="4222A952">
+            <wp:extent cx="5943600" cy="3549015"/>
+            <wp:effectExtent l="76200" t="76200" r="133350" b="127635"/>
+            <wp:docPr id="1493477802" name="Picture 10" descr="A green and red line&#10;&#10;AI-generated content may be incorrect."/>
+            <wp:cNvGraphicFramePr>
+              <a:graphicFrameLocks xmlns:a="http://schemas.openxmlformats.org/drawingml/2006/main" noChangeAspect="1"/>
+            </wp:cNvGraphicFramePr>
+            <a:graphic xmlns:a="http://schemas.openxmlformats.org/drawingml/2006/main">
+              <a:graphicData uri="http://schemas.openxmlformats.org/drawingml/2006/picture">
+                <pic:pic xmlns:pic="http://schemas.openxmlformats.org/drawingml/2006/picture">
+                  <pic:nvPicPr>
+                    <pic:cNvPr id="1493477802" name="Picture 10" descr="A green and red line&#10;&#10;AI-generated content may be incorrect."/>
+                    <pic:cNvPicPr/>
+                  </pic:nvPicPr>
+                  <pic:blipFill>
+                    <a:blip r:embed="rId13">
+                      <a:extLst>
+                        <a:ext uri="{28A0092B-C50C-407E-A947-70E740481C1C}">
+                          <a14:useLocalDpi xmlns:a14="http://schemas.microsoft.com/office/drawing/2010/main" val="0"/>
+                        </a:ext>
+                      </a:extLst>
+                    </a:blip>
+                    <a:stretch>
+                      <a:fillRect/>
+                    </a:stretch>
+                  </pic:blipFill>
+                  <pic:spPr>
+                    <a:xfrm>
+                      <a:off x="0" y="0"/>
+                      <a:ext cx="5943600" cy="3549015"/>
+                    </a:xfrm>
+                    <a:prstGeom prst="rect">
+                      <a:avLst/>
+                    </a:prstGeom>
+                    <a:ln w="38100" cap="sq">
+                      <a:solidFill>
+                        <a:srgbClr val="000000"/>
+                      </a:solidFill>
+                      <a:prstDash val="solid"/>
+                      <a:miter lim="800000"/>
+                    </a:ln>
+                    <a:effectLst>
+                      <a:outerShdw blurRad="50800" dist="38100" dir="2700000" algn="tl" rotWithShape="0">
+                        <a:srgbClr val="000000">
+                          <a:alpha val="43000"/>
+                        </a:srgbClr>
+                      </a:outerShdw>
+                    </a:effectLst>
+                  </pic:spPr>
+                </pic:pic>
+              </a:graphicData>
+            </a:graphic>
+          </wp:inline>
+        </w:drawing>
+      </w:r>
     </w:p>
     <w:p>
       <w:pPr>
@@ -473,30 +1554,174 @@
         </w:numPr>
       </w:pPr>
       <w:r>
-        <w:t xml:space="preserve">Please plot the </w:t>
-      </w:r>
-      <w:proofErr w:type="spellStart"/>
-      <w:r>
-        <w:t>barplot</w:t>
-      </w:r>
-      <w:proofErr w:type="spellEnd"/>
-      <w:r>
-        <w:t xml:space="preserve"> of term and grade on the same </w:t>
-      </w:r>
-      <w:proofErr w:type="spellStart"/>
-      <w:r>
-        <w:t>barplot</w:t>
-      </w:r>
-      <w:proofErr w:type="spellEnd"/>
-      <w:r>
-        <w:t xml:space="preserve"> using basic graphics</w:t>
-      </w:r>
-    </w:p>
-    <w:p>
-      <w:pPr>
-        <w:pStyle w:val="NoSpacing"/>
-        <w:ind w:left="720"/>
-      </w:pPr>
+        <w:t>Please plot the barplot of term and grade on the same barplot using basic graphics</w:t>
+      </w:r>
+    </w:p>
+    <w:p>
+      <w:pPr>
+        <w:pStyle w:val="NoSpacing"/>
+        <w:ind w:left="720"/>
+      </w:pPr>
+      <w:r>
+        <w:t xml:space="preserve">&gt; </w:t>
+      </w:r>
+    </w:p>
+    <w:p>
+      <w:pPr>
+        <w:pStyle w:val="NoSpacing"/>
+        <w:ind w:left="720"/>
+      </w:pPr>
+      <w:r>
+        <w:t xml:space="preserve">&gt; ## 6. Please plot the barplot of term and grade on the same barplot using </w:t>
+      </w:r>
+    </w:p>
+    <w:p>
+      <w:pPr>
+        <w:pStyle w:val="NoSpacing"/>
+        <w:ind w:left="720"/>
+      </w:pPr>
+      <w:r>
+        <w:t>&gt; ###   basic graphics</w:t>
+      </w:r>
+    </w:p>
+    <w:p>
+      <w:pPr>
+        <w:pStyle w:val="NoSpacing"/>
+        <w:ind w:left="720"/>
+      </w:pPr>
+      <w:r>
+        <w:t xml:space="preserve">&gt; </w:t>
+      </w:r>
+    </w:p>
+    <w:p>
+      <w:pPr>
+        <w:pStyle w:val="NoSpacing"/>
+        <w:ind w:left="720"/>
+      </w:pPr>
+      <w:r>
+        <w:t>&gt; # Barplot of Term and Grade using Basic Graphics</w:t>
+      </w:r>
+    </w:p>
+    <w:p>
+      <w:pPr>
+        <w:pStyle w:val="NoSpacing"/>
+        <w:ind w:left="720"/>
+      </w:pPr>
+      <w:r>
+        <w:t xml:space="preserve">&gt; barplot(table(loan$term, loan$grade), beside=TRUE, </w:t>
+      </w:r>
+    </w:p>
+    <w:p>
+      <w:pPr>
+        <w:pStyle w:val="NoSpacing"/>
+        <w:ind w:left="720"/>
+      </w:pPr>
+      <w:r>
+        <w:t xml:space="preserve">+         legend=rownames(table(loan$term, loan$grade)), </w:t>
+      </w:r>
+    </w:p>
+    <w:p>
+      <w:pPr>
+        <w:pStyle w:val="NoSpacing"/>
+        <w:ind w:left="720"/>
+      </w:pPr>
+      <w:r>
+        <w:t xml:space="preserve">+         col=c("blue", "green"), </w:t>
+      </w:r>
+    </w:p>
+    <w:p>
+      <w:pPr>
+        <w:pStyle w:val="NoSpacing"/>
+        <w:ind w:left="720"/>
+      </w:pPr>
+      <w:r>
+        <w:t xml:space="preserve">+         main="Loan Term and Grade Distribution Using Basic Graphics", </w:t>
+      </w:r>
+    </w:p>
+    <w:p>
+      <w:pPr>
+        <w:pStyle w:val="NoSpacing"/>
+        <w:ind w:left="720"/>
+      </w:pPr>
+      <w:r>
+        <w:t>+         xlab="Grade", ylab="Count")</w:t>
+      </w:r>
+    </w:p>
+    <w:p>
+      <w:pPr>
+        <w:pStyle w:val="NoSpacing"/>
+        <w:ind w:left="720"/>
+      </w:pPr>
+      <w:r>
+        <w:t>&gt;</w:t>
+      </w:r>
+    </w:p>
+    <w:p>
+      <w:pPr>
+        <w:pStyle w:val="NoSpacing"/>
+        <w:ind w:left="720"/>
+      </w:pPr>
+      <w:r>
+        <w:rPr>
+          <w:noProof/>
+        </w:rPr>
+        <w:lastRenderedPageBreak/>
+        <w:drawing>
+          <wp:inline distT="0" distB="0" distL="0" distR="0" wp14:anchorId="26A199E7" wp14:editId="5D58BBDB">
+            <wp:extent cx="5943600" cy="3542665"/>
+            <wp:effectExtent l="76200" t="76200" r="133350" b="133985"/>
+            <wp:docPr id="1515781251" name="Picture 11" descr="A graph of different colored squares&#10;&#10;AI-generated content may be incorrect."/>
+            <wp:cNvGraphicFramePr>
+              <a:graphicFrameLocks xmlns:a="http://schemas.openxmlformats.org/drawingml/2006/main" noChangeAspect="1"/>
+            </wp:cNvGraphicFramePr>
+            <a:graphic xmlns:a="http://schemas.openxmlformats.org/drawingml/2006/main">
+              <a:graphicData uri="http://schemas.openxmlformats.org/drawingml/2006/picture">
+                <pic:pic xmlns:pic="http://schemas.openxmlformats.org/drawingml/2006/picture">
+                  <pic:nvPicPr>
+                    <pic:cNvPr id="1515781251" name="Picture 11" descr="A graph of different colored squares&#10;&#10;AI-generated content may be incorrect."/>
+                    <pic:cNvPicPr/>
+                  </pic:nvPicPr>
+                  <pic:blipFill>
+                    <a:blip r:embed="rId14">
+                      <a:extLst>
+                        <a:ext uri="{28A0092B-C50C-407E-A947-70E740481C1C}">
+                          <a14:useLocalDpi xmlns:a14="http://schemas.microsoft.com/office/drawing/2010/main" val="0"/>
+                        </a:ext>
+                      </a:extLst>
+                    </a:blip>
+                    <a:stretch>
+                      <a:fillRect/>
+                    </a:stretch>
+                  </pic:blipFill>
+                  <pic:spPr>
+                    <a:xfrm>
+                      <a:off x="0" y="0"/>
+                      <a:ext cx="5943600" cy="3542665"/>
+                    </a:xfrm>
+                    <a:prstGeom prst="rect">
+                      <a:avLst/>
+                    </a:prstGeom>
+                    <a:ln w="38100" cap="sq">
+                      <a:solidFill>
+                        <a:srgbClr val="000000"/>
+                      </a:solidFill>
+                      <a:prstDash val="solid"/>
+                      <a:miter lim="800000"/>
+                    </a:ln>
+                    <a:effectLst>
+                      <a:outerShdw blurRad="50800" dist="38100" dir="2700000" algn="tl" rotWithShape="0">
+                        <a:srgbClr val="000000">
+                          <a:alpha val="43000"/>
+                        </a:srgbClr>
+                      </a:outerShdw>
+                    </a:effectLst>
+                  </pic:spPr>
+                </pic:pic>
+              </a:graphicData>
+            </a:graphic>
+          </wp:inline>
+        </w:drawing>
+      </w:r>
     </w:p>
     <w:p>
       <w:pPr>
@@ -519,30 +1744,183 @@
         </w:numPr>
       </w:pPr>
       <w:r>
-        <w:t xml:space="preserve">Please plot the </w:t>
-      </w:r>
-      <w:proofErr w:type="spellStart"/>
-      <w:r>
-        <w:t>barplot</w:t>
-      </w:r>
-      <w:proofErr w:type="spellEnd"/>
-      <w:r>
-        <w:t xml:space="preserve"> of term and grade on the same </w:t>
-      </w:r>
-      <w:proofErr w:type="spellStart"/>
-      <w:r>
-        <w:t>barplot</w:t>
-      </w:r>
-      <w:proofErr w:type="spellEnd"/>
-      <w:r>
-        <w:t xml:space="preserve"> using ggplot2</w:t>
-      </w:r>
-    </w:p>
-    <w:p>
-      <w:pPr>
-        <w:pStyle w:val="NoSpacing"/>
-        <w:ind w:left="720"/>
-      </w:pPr>
+        <w:t>Please plot the barplot of term and grade on the same barplot using ggplot2</w:t>
+      </w:r>
+    </w:p>
+    <w:p>
+      <w:pPr>
+        <w:pStyle w:val="NoSpacing"/>
+        <w:ind w:left="720"/>
+      </w:pPr>
+      <w:r>
+        <w:t xml:space="preserve">&gt; </w:t>
+      </w:r>
+    </w:p>
+    <w:p>
+      <w:pPr>
+        <w:pStyle w:val="NoSpacing"/>
+        <w:ind w:left="720"/>
+      </w:pPr>
+      <w:r>
+        <w:t xml:space="preserve">&gt; ## 7. Please plot the barplot of term and grade on the same barplot </w:t>
+      </w:r>
+    </w:p>
+    <w:p>
+      <w:pPr>
+        <w:pStyle w:val="NoSpacing"/>
+        <w:ind w:left="720"/>
+      </w:pPr>
+      <w:r>
+        <w:t>&gt; ###   using ggplot2</w:t>
+      </w:r>
+    </w:p>
+    <w:p>
+      <w:pPr>
+        <w:pStyle w:val="NoSpacing"/>
+        <w:ind w:left="720"/>
+      </w:pPr>
+      <w:r>
+        <w:t xml:space="preserve">&gt; </w:t>
+      </w:r>
+    </w:p>
+    <w:p>
+      <w:pPr>
+        <w:pStyle w:val="NoSpacing"/>
+        <w:ind w:left="720"/>
+      </w:pPr>
+      <w:r>
+        <w:t>&gt; # Barplot of Term and Grade using ggplot2</w:t>
+      </w:r>
+    </w:p>
+    <w:p>
+      <w:pPr>
+        <w:pStyle w:val="NoSpacing"/>
+        <w:ind w:left="720"/>
+      </w:pPr>
+      <w:r>
+        <w:t xml:space="preserve">&gt; ggplot(loan, aes(x=grade, fill=term)) + </w:t>
+      </w:r>
+    </w:p>
+    <w:p>
+      <w:pPr>
+        <w:pStyle w:val="NoSpacing"/>
+        <w:ind w:left="720"/>
+      </w:pPr>
+      <w:r>
+        <w:t>+   geom_bar(position="dodge") +</w:t>
+      </w:r>
+    </w:p>
+    <w:p>
+      <w:pPr>
+        <w:pStyle w:val="NoSpacing"/>
+        <w:ind w:left="720"/>
+      </w:pPr>
+      <w:r>
+        <w:t>+   ggtitle("Loan Term and Grade Distribution Using GGPlot2") +</w:t>
+      </w:r>
+    </w:p>
+    <w:p>
+      <w:pPr>
+        <w:pStyle w:val="NoSpacing"/>
+        <w:ind w:left="720"/>
+      </w:pPr>
+      <w:r>
+        <w:t xml:space="preserve">+   xlab("Grade") + ylab("Count") + </w:t>
+      </w:r>
+    </w:p>
+    <w:p>
+      <w:pPr>
+        <w:pStyle w:val="NoSpacing"/>
+        <w:ind w:left="720"/>
+      </w:pPr>
+      <w:r>
+        <w:t>+   scale_fill_manual(values=c("blue", "green")) +</w:t>
+      </w:r>
+    </w:p>
+    <w:p>
+      <w:pPr>
+        <w:pStyle w:val="NoSpacing"/>
+        <w:ind w:left="720"/>
+      </w:pPr>
+      <w:r>
+        <w:t>+   theme_test()</w:t>
+      </w:r>
+    </w:p>
+    <w:p>
+      <w:pPr>
+        <w:pStyle w:val="NoSpacing"/>
+        <w:ind w:left="720"/>
+      </w:pPr>
+      <w:r>
+        <w:t>&gt;</w:t>
+      </w:r>
+    </w:p>
+    <w:p>
+      <w:pPr>
+        <w:pStyle w:val="NoSpacing"/>
+        <w:ind w:left="720"/>
+      </w:pPr>
+      <w:r>
+        <w:rPr>
+          <w:noProof/>
+        </w:rPr>
+        <w:lastRenderedPageBreak/>
+        <w:drawing>
+          <wp:inline distT="0" distB="0" distL="0" distR="0" wp14:anchorId="2427714F" wp14:editId="429C9D3B">
+            <wp:extent cx="5943600" cy="3540760"/>
+            <wp:effectExtent l="76200" t="76200" r="133350" b="135890"/>
+            <wp:docPr id="1102447121" name="Picture 12" descr="A graph of a bar chart&#10;&#10;AI-generated content may be incorrect."/>
+            <wp:cNvGraphicFramePr>
+              <a:graphicFrameLocks xmlns:a="http://schemas.openxmlformats.org/drawingml/2006/main" noChangeAspect="1"/>
+            </wp:cNvGraphicFramePr>
+            <a:graphic xmlns:a="http://schemas.openxmlformats.org/drawingml/2006/main">
+              <a:graphicData uri="http://schemas.openxmlformats.org/drawingml/2006/picture">
+                <pic:pic xmlns:pic="http://schemas.openxmlformats.org/drawingml/2006/picture">
+                  <pic:nvPicPr>
+                    <pic:cNvPr id="1102447121" name="Picture 12" descr="A graph of a bar chart&#10;&#10;AI-generated content may be incorrect."/>
+                    <pic:cNvPicPr/>
+                  </pic:nvPicPr>
+                  <pic:blipFill>
+                    <a:blip r:embed="rId15">
+                      <a:extLst>
+                        <a:ext uri="{28A0092B-C50C-407E-A947-70E740481C1C}">
+                          <a14:useLocalDpi xmlns:a14="http://schemas.microsoft.com/office/drawing/2010/main" val="0"/>
+                        </a:ext>
+                      </a:extLst>
+                    </a:blip>
+                    <a:stretch>
+                      <a:fillRect/>
+                    </a:stretch>
+                  </pic:blipFill>
+                  <pic:spPr>
+                    <a:xfrm>
+                      <a:off x="0" y="0"/>
+                      <a:ext cx="5943600" cy="3540760"/>
+                    </a:xfrm>
+                    <a:prstGeom prst="rect">
+                      <a:avLst/>
+                    </a:prstGeom>
+                    <a:ln w="38100" cap="sq">
+                      <a:solidFill>
+                        <a:srgbClr val="000000"/>
+                      </a:solidFill>
+                      <a:prstDash val="solid"/>
+                      <a:miter lim="800000"/>
+                    </a:ln>
+                    <a:effectLst>
+                      <a:outerShdw blurRad="50800" dist="38100" dir="2700000" algn="tl" rotWithShape="0">
+                        <a:srgbClr val="000000">
+                          <a:alpha val="43000"/>
+                        </a:srgbClr>
+                      </a:outerShdw>
+                    </a:effectLst>
+                  </pic:spPr>
+                </pic:pic>
+              </a:graphicData>
+            </a:graphic>
+          </wp:inline>
+        </w:drawing>
+      </w:r>
     </w:p>
     <w:p>
       <w:pPr>
@@ -565,22 +1943,300 @@
         </w:numPr>
       </w:pPr>
       <w:r>
-        <w:t xml:space="preserve">Please boxplot </w:t>
-      </w:r>
-      <w:proofErr w:type="spellStart"/>
-      <w:r>
-        <w:t>loan_amnt</w:t>
-      </w:r>
-      <w:proofErr w:type="spellEnd"/>
-      <w:r>
-        <w:t xml:space="preserve"> (y-axis) against term (x-axis) and save the graph in a file, loanterm.jpg, using basic graphics.</w:t>
-      </w:r>
-    </w:p>
-    <w:p>
-      <w:pPr>
-        <w:pStyle w:val="NoSpacing"/>
-        <w:ind w:left="720"/>
-      </w:pPr>
+        <w:t>Please boxplot loan_amnt (y-axis) against term (x-axis) and save the graph in a file, loanterm.jpg, using basic graphics.</w:t>
+      </w:r>
+    </w:p>
+    <w:p>
+      <w:pPr>
+        <w:pStyle w:val="NoSpacing"/>
+        <w:ind w:left="720"/>
+      </w:pPr>
+      <w:r>
+        <w:t xml:space="preserve">&gt; </w:t>
+      </w:r>
+    </w:p>
+    <w:p>
+      <w:pPr>
+        <w:pStyle w:val="NoSpacing"/>
+        <w:ind w:left="720"/>
+      </w:pPr>
+      <w:r>
+        <w:t xml:space="preserve">&gt; ## 8. Please boxplot loan_amnt (y-axis) against term (x-axis) </w:t>
+      </w:r>
+    </w:p>
+    <w:p>
+      <w:pPr>
+        <w:pStyle w:val="NoSpacing"/>
+        <w:ind w:left="720"/>
+      </w:pPr>
+      <w:r>
+        <w:t>&gt; ###   and save the graph in a file, loanterm.jpg, using basic graphics.</w:t>
+      </w:r>
+    </w:p>
+    <w:p>
+      <w:pPr>
+        <w:pStyle w:val="NoSpacing"/>
+        <w:ind w:left="720"/>
+      </w:pPr>
+      <w:r>
+        <w:t xml:space="preserve">&gt; </w:t>
+      </w:r>
+    </w:p>
+    <w:p>
+      <w:pPr>
+        <w:pStyle w:val="NoSpacing"/>
+        <w:ind w:left="720"/>
+      </w:pPr>
+      <w:r>
+        <w:t>&gt; # Open a graphics device to save plots as a JPEG image</w:t>
+      </w:r>
+    </w:p>
+    <w:p>
+      <w:pPr>
+        <w:pStyle w:val="NoSpacing"/>
+        <w:ind w:left="720"/>
+      </w:pPr>
+      <w:r>
+        <w:t>&gt; jpeg("loanterm.jpg", width=800, height=600)</w:t>
+      </w:r>
+    </w:p>
+    <w:p>
+      <w:pPr>
+        <w:pStyle w:val="NoSpacing"/>
+        <w:ind w:left="720"/>
+      </w:pPr>
+      <w:r>
+        <w:t xml:space="preserve">&gt; </w:t>
+      </w:r>
+    </w:p>
+    <w:p>
+      <w:pPr>
+        <w:pStyle w:val="NoSpacing"/>
+        <w:ind w:left="720"/>
+      </w:pPr>
+      <w:r>
+        <w:t>&gt; # Manually set fill colors for each level of 'term'</w:t>
+      </w:r>
+    </w:p>
+    <w:p>
+      <w:pPr>
+        <w:pStyle w:val="NoSpacing"/>
+        <w:ind w:left="720"/>
+      </w:pPr>
+      <w:r>
+        <w:t>&gt; box_colors &lt;- c("blue", "green")</w:t>
+      </w:r>
+    </w:p>
+    <w:p>
+      <w:pPr>
+        <w:pStyle w:val="NoSpacing"/>
+        <w:ind w:left="720"/>
+      </w:pPr>
+      <w:r>
+        <w:t xml:space="preserve">&gt; </w:t>
+      </w:r>
+    </w:p>
+    <w:p>
+      <w:pPr>
+        <w:pStyle w:val="NoSpacing"/>
+        <w:ind w:left="720"/>
+      </w:pPr>
+      <w:r>
+        <w:t>&gt; # Boxplot of Loan Amount by Term using Basic Graphics</w:t>
+      </w:r>
+    </w:p>
+    <w:p>
+      <w:pPr>
+        <w:pStyle w:val="NoSpacing"/>
+        <w:ind w:left="720"/>
+      </w:pPr>
+      <w:r>
+        <w:t>&gt; boxplot(loan$loan_amnt ~ loan$term,</w:t>
+      </w:r>
+    </w:p>
+    <w:p>
+      <w:pPr>
+        <w:pStyle w:val="NoSpacing"/>
+        <w:ind w:left="720"/>
+      </w:pPr>
+      <w:r>
+        <w:t xml:space="preserve">+         main="Loan Amount by Term Using Basic Graphics", </w:t>
+      </w:r>
+    </w:p>
+    <w:p>
+      <w:pPr>
+        <w:pStyle w:val="NoSpacing"/>
+        <w:ind w:left="720"/>
+      </w:pPr>
+      <w:r>
+        <w:t xml:space="preserve">+         xlab="Term", </w:t>
+      </w:r>
+    </w:p>
+    <w:p>
+      <w:pPr>
+        <w:pStyle w:val="NoSpacing"/>
+        <w:ind w:left="720"/>
+      </w:pPr>
+      <w:r>
+        <w:t xml:space="preserve">+         ylab="Loan Amount", </w:t>
+      </w:r>
+    </w:p>
+    <w:p>
+      <w:pPr>
+        <w:pStyle w:val="NoSpacing"/>
+        <w:ind w:left="720"/>
+      </w:pPr>
+      <w:r>
+        <w:t>+         col=box_colors[as.factor(loan$term)],  # Apply colors based on 'term'</w:t>
+      </w:r>
+    </w:p>
+    <w:p>
+      <w:pPr>
+        <w:pStyle w:val="NoSpacing"/>
+        <w:ind w:left="720"/>
+      </w:pPr>
+      <w:r>
+        <w:t>+         border="black")  # Set border color</w:t>
+      </w:r>
+    </w:p>
+    <w:p>
+      <w:pPr>
+        <w:pStyle w:val="NoSpacing"/>
+        <w:ind w:left="720"/>
+      </w:pPr>
+      <w:r>
+        <w:t xml:space="preserve">&gt; </w:t>
+      </w:r>
+    </w:p>
+    <w:p>
+      <w:pPr>
+        <w:pStyle w:val="NoSpacing"/>
+        <w:ind w:left="720"/>
+      </w:pPr>
+      <w:r>
+        <w:t>&gt; # Add the legend</w:t>
+      </w:r>
+    </w:p>
+    <w:p>
+      <w:pPr>
+        <w:pStyle w:val="NoSpacing"/>
+        <w:ind w:left="720"/>
+      </w:pPr>
+      <w:r>
+        <w:t xml:space="preserve">&gt; legend("topleft", legend=levels(as.factor(loan$term)), </w:t>
+      </w:r>
+    </w:p>
+    <w:p>
+      <w:pPr>
+        <w:pStyle w:val="NoSpacing"/>
+        <w:ind w:left="720"/>
+      </w:pPr>
+      <w:r>
+        <w:lastRenderedPageBreak/>
+        <w:t>+        fill=box_colors, title="Loan Term", border="black")</w:t>
+      </w:r>
+    </w:p>
+    <w:p>
+      <w:pPr>
+        <w:pStyle w:val="NoSpacing"/>
+        <w:ind w:left="720"/>
+      </w:pPr>
+      <w:r>
+        <w:t>&gt; dev.off() # Close the active graphical device</w:t>
+      </w:r>
+    </w:p>
+    <w:p>
+      <w:pPr>
+        <w:pStyle w:val="NoSpacing"/>
+        <w:ind w:left="720"/>
+      </w:pPr>
+      <w:r>
+        <w:t xml:space="preserve">RStudioGD </w:t>
+      </w:r>
+    </w:p>
+    <w:p>
+      <w:pPr>
+        <w:pStyle w:val="NoSpacing"/>
+        <w:ind w:left="720"/>
+      </w:pPr>
+      <w:r>
+        <w:t xml:space="preserve">        2 </w:t>
+      </w:r>
+    </w:p>
+    <w:p>
+      <w:pPr>
+        <w:pStyle w:val="NoSpacing"/>
+        <w:ind w:left="720"/>
+      </w:pPr>
+      <w:r>
+        <w:t>&gt;</w:t>
+      </w:r>
+    </w:p>
+    <w:p>
+      <w:pPr>
+        <w:pStyle w:val="NoSpacing"/>
+        <w:ind w:left="720"/>
+      </w:pPr>
+      <w:r>
+        <w:rPr>
+          <w:noProof/>
+        </w:rPr>
+        <w:drawing>
+          <wp:inline distT="0" distB="0" distL="0" distR="0" wp14:anchorId="44CF99E9" wp14:editId="5DDEC1D4">
+            <wp:extent cx="5943600" cy="4457700"/>
+            <wp:effectExtent l="76200" t="76200" r="133350" b="133350"/>
+            <wp:docPr id="1860458110" name="Picture 13" descr="A green and blue rectangular boxes&#10;&#10;AI-generated content may be incorrect."/>
+            <wp:cNvGraphicFramePr>
+              <a:graphicFrameLocks xmlns:a="http://schemas.openxmlformats.org/drawingml/2006/main" noChangeAspect="1"/>
+            </wp:cNvGraphicFramePr>
+            <a:graphic xmlns:a="http://schemas.openxmlformats.org/drawingml/2006/main">
+              <a:graphicData uri="http://schemas.openxmlformats.org/drawingml/2006/picture">
+                <pic:pic xmlns:pic="http://schemas.openxmlformats.org/drawingml/2006/picture">
+                  <pic:nvPicPr>
+                    <pic:cNvPr id="1860458110" name="Picture 13" descr="A green and blue rectangular boxes&#10;&#10;AI-generated content may be incorrect."/>
+                    <pic:cNvPicPr/>
+                  </pic:nvPicPr>
+                  <pic:blipFill>
+                    <a:blip r:embed="rId16">
+                      <a:extLst>
+                        <a:ext uri="{28A0092B-C50C-407E-A947-70E740481C1C}">
+                          <a14:useLocalDpi xmlns:a14="http://schemas.microsoft.com/office/drawing/2010/main" val="0"/>
+                        </a:ext>
+                      </a:extLst>
+                    </a:blip>
+                    <a:stretch>
+                      <a:fillRect/>
+                    </a:stretch>
+                  </pic:blipFill>
+                  <pic:spPr>
+                    <a:xfrm>
+                      <a:off x="0" y="0"/>
+                      <a:ext cx="5943600" cy="4457700"/>
+                    </a:xfrm>
+                    <a:prstGeom prst="rect">
+                      <a:avLst/>
+                    </a:prstGeom>
+                    <a:ln w="38100" cap="sq">
+                      <a:solidFill>
+                        <a:srgbClr val="000000"/>
+                      </a:solidFill>
+                      <a:prstDash val="solid"/>
+                      <a:miter lim="800000"/>
+                    </a:ln>
+                    <a:effectLst>
+                      <a:outerShdw blurRad="50800" dist="38100" dir="2700000" algn="tl" rotWithShape="0">
+                        <a:srgbClr val="000000">
+                          <a:alpha val="43000"/>
+                        </a:srgbClr>
+                      </a:outerShdw>
+                    </a:effectLst>
+                  </pic:spPr>
+                </pic:pic>
+              </a:graphicData>
+            </a:graphic>
+          </wp:inline>
+        </w:drawing>
+      </w:r>
     </w:p>
     <w:p>
       <w:pPr>
@@ -603,15 +2259,7 @@
         </w:numPr>
       </w:pPr>
       <w:r>
-        <w:t xml:space="preserve">Please boxplot </w:t>
-      </w:r>
-      <w:proofErr w:type="spellStart"/>
-      <w:r>
-        <w:t>loan_amnt</w:t>
-      </w:r>
-      <w:proofErr w:type="spellEnd"/>
-      <w:r>
-        <w:t xml:space="preserve"> (y-axis) against term (x-axis) and save the graph in a file, loanterm.jpg, using ggplot2</w:t>
+        <w:t>Please boxplot loan_amnt (y-axis) against term (x-axis) and save the graph in a file, loanterm.jpg, using ggplot2</w:t>
       </w:r>
       <w:r>
         <w:t xml:space="preserve">. </w:t>
@@ -625,12 +2273,253 @@
         <w:pStyle w:val="NoSpacing"/>
         <w:ind w:left="720"/>
       </w:pPr>
-    </w:p>
-    <w:p>
-      <w:pPr>
-        <w:pStyle w:val="NoSpacing"/>
-        <w:ind w:left="720"/>
-      </w:pPr>
+      <w:r>
+        <w:t xml:space="preserve">&gt; </w:t>
+      </w:r>
+    </w:p>
+    <w:p>
+      <w:pPr>
+        <w:pStyle w:val="NoSpacing"/>
+        <w:ind w:left="720"/>
+      </w:pPr>
+      <w:r>
+        <w:t xml:space="preserve">&gt; ## 9. Please boxplot loan_amnt (y-axis) against term (x-axis) and </w:t>
+      </w:r>
+    </w:p>
+    <w:p>
+      <w:pPr>
+        <w:pStyle w:val="NoSpacing"/>
+        <w:ind w:left="720"/>
+      </w:pPr>
+      <w:r>
+        <w:t xml:space="preserve">&gt; ###   save the graph in a file, loanterm.jpg, using ggplot2. </w:t>
+      </w:r>
+    </w:p>
+    <w:p>
+      <w:pPr>
+        <w:pStyle w:val="NoSpacing"/>
+        <w:ind w:left="720"/>
+      </w:pPr>
+      <w:r>
+        <w:t>&gt; ###   Are there any differences in loan amount with respect to term?</w:t>
+      </w:r>
+    </w:p>
+    <w:p>
+      <w:pPr>
+        <w:pStyle w:val="NoSpacing"/>
+        <w:ind w:left="720"/>
+      </w:pPr>
+      <w:r>
+        <w:t xml:space="preserve">&gt; </w:t>
+      </w:r>
+    </w:p>
+    <w:p>
+      <w:pPr>
+        <w:pStyle w:val="NoSpacing"/>
+        <w:ind w:left="720"/>
+      </w:pPr>
+      <w:r>
+        <w:t>&gt; # Boxplot of Loan Amount by Term using ggplot2</w:t>
+      </w:r>
+    </w:p>
+    <w:p>
+      <w:pPr>
+        <w:pStyle w:val="NoSpacing"/>
+        <w:ind w:left="720"/>
+      </w:pPr>
+      <w:r>
+        <w:t xml:space="preserve">&gt; ggplot(loan, aes(x=term, y=loan_amnt, fill = term)) + </w:t>
+      </w:r>
+    </w:p>
+    <w:p>
+      <w:pPr>
+        <w:pStyle w:val="NoSpacing"/>
+        <w:ind w:left="720"/>
+      </w:pPr>
+      <w:r>
+        <w:t xml:space="preserve">+   geom_boxplot() + </w:t>
+      </w:r>
+    </w:p>
+    <w:p>
+      <w:pPr>
+        <w:pStyle w:val="NoSpacing"/>
+        <w:ind w:left="720"/>
+      </w:pPr>
+      <w:r>
+        <w:t>+   scale_fill_manual(values=c("blue", "green")) +</w:t>
+      </w:r>
+    </w:p>
+    <w:p>
+      <w:pPr>
+        <w:pStyle w:val="NoSpacing"/>
+        <w:ind w:left="720"/>
+      </w:pPr>
+      <w:r>
+        <w:lastRenderedPageBreak/>
+        <w:t>+   ggtitle("Loan Amount by Term Using GGPlot2") +</w:t>
+      </w:r>
+    </w:p>
+    <w:p>
+      <w:pPr>
+        <w:pStyle w:val="NoSpacing"/>
+        <w:ind w:left="720"/>
+      </w:pPr>
+      <w:r>
+        <w:t>+   xlab("Term") + ylab("Loan Amount")  + theme_test()</w:t>
+      </w:r>
+    </w:p>
+    <w:p>
+      <w:pPr>
+        <w:pStyle w:val="NoSpacing"/>
+        <w:ind w:left="720"/>
+      </w:pPr>
+      <w:r>
+        <w:t xml:space="preserve">&gt; </w:t>
+      </w:r>
+    </w:p>
+    <w:p>
+      <w:pPr>
+        <w:pStyle w:val="NoSpacing"/>
+        <w:ind w:left="720"/>
+      </w:pPr>
+      <w:r>
+        <w:t>&gt; # Save the plot generated by ggplot2 to a file</w:t>
+      </w:r>
+    </w:p>
+    <w:p>
+      <w:pPr>
+        <w:pStyle w:val="NoSpacing"/>
+        <w:ind w:left="720"/>
+      </w:pPr>
+      <w:r>
+        <w:t>&gt; ggsave("loanterm.jpg")</w:t>
+      </w:r>
+    </w:p>
+    <w:p>
+      <w:pPr>
+        <w:pStyle w:val="NoSpacing"/>
+        <w:ind w:left="720"/>
+      </w:pPr>
+      <w:r>
+        <w:t>Saving 11.8 x 7.04 in image</w:t>
+      </w:r>
+    </w:p>
+    <w:p>
+      <w:pPr>
+        <w:pStyle w:val="NoSpacing"/>
+        <w:ind w:left="720"/>
+      </w:pPr>
+      <w:r>
+        <w:t>&gt;</w:t>
+      </w:r>
+    </w:p>
+    <w:p>
+      <w:pPr>
+        <w:pStyle w:val="NoSpacing"/>
+        <w:ind w:left="720"/>
+      </w:pPr>
+      <w:r>
+        <w:rPr>
+          <w:noProof/>
+        </w:rPr>
+        <w:drawing>
+          <wp:inline distT="0" distB="0" distL="0" distR="0" wp14:anchorId="59723349" wp14:editId="3EF1428E">
+            <wp:extent cx="5943600" cy="3557905"/>
+            <wp:effectExtent l="76200" t="76200" r="133350" b="137795"/>
+            <wp:docPr id="460912466" name="Picture 14" descr="A blue and green rectangular shapes&#10;&#10;AI-generated content may be incorrect."/>
+            <wp:cNvGraphicFramePr>
+              <a:graphicFrameLocks xmlns:a="http://schemas.openxmlformats.org/drawingml/2006/main" noChangeAspect="1"/>
+            </wp:cNvGraphicFramePr>
+            <a:graphic xmlns:a="http://schemas.openxmlformats.org/drawingml/2006/main">
+              <a:graphicData uri="http://schemas.openxmlformats.org/drawingml/2006/picture">
+                <pic:pic xmlns:pic="http://schemas.openxmlformats.org/drawingml/2006/picture">
+                  <pic:nvPicPr>
+                    <pic:cNvPr id="460912466" name="Picture 14" descr="A blue and green rectangular shapes&#10;&#10;AI-generated content may be incorrect."/>
+                    <pic:cNvPicPr/>
+                  </pic:nvPicPr>
+                  <pic:blipFill>
+                    <a:blip r:embed="rId17" cstate="print">
+                      <a:extLst>
+                        <a:ext uri="{28A0092B-C50C-407E-A947-70E740481C1C}">
+                          <a14:useLocalDpi xmlns:a14="http://schemas.microsoft.com/office/drawing/2010/main" val="0"/>
+                        </a:ext>
+                      </a:extLst>
+                    </a:blip>
+                    <a:stretch>
+                      <a:fillRect/>
+                    </a:stretch>
+                  </pic:blipFill>
+                  <pic:spPr>
+                    <a:xfrm>
+                      <a:off x="0" y="0"/>
+                      <a:ext cx="5943600" cy="3557905"/>
+                    </a:xfrm>
+                    <a:prstGeom prst="rect">
+                      <a:avLst/>
+                    </a:prstGeom>
+                    <a:ln w="38100" cap="sq">
+                      <a:solidFill>
+                        <a:srgbClr val="000000"/>
+                      </a:solidFill>
+                      <a:prstDash val="solid"/>
+                      <a:miter lim="800000"/>
+                    </a:ln>
+                    <a:effectLst>
+                      <a:outerShdw blurRad="50800" dist="38100" dir="2700000" algn="tl" rotWithShape="0">
+                        <a:srgbClr val="000000">
+                          <a:alpha val="43000"/>
+                        </a:srgbClr>
+                      </a:outerShdw>
+                    </a:effectLst>
+                  </pic:spPr>
+                </pic:pic>
+              </a:graphicData>
+            </a:graphic>
+          </wp:inline>
+        </w:drawing>
+      </w:r>
+    </w:p>
+    <w:p>
+      <w:pPr>
+        <w:pStyle w:val="NoSpacing"/>
+        <w:ind w:left="720"/>
+      </w:pPr>
+      <w:r>
+        <w:t>Yes, there are noticeable differences in loan amounts with respect to the term:</w:t>
+      </w:r>
+    </w:p>
+    <w:p>
+      <w:pPr>
+        <w:pStyle w:val="NoSpacing"/>
+        <w:numPr>
+          <w:ilvl w:val="0"/>
+          <w:numId w:val="5"/>
+        </w:numPr>
+      </w:pPr>
+      <w:r>
+        <w:t>36-month term loans (blue boxplot) tend to have lower loan amounts. The median loan amount is lower compared to the 60-month term loans. There are also several outliers on the higher end, but the overall range is lower.</w:t>
+      </w:r>
+    </w:p>
+    <w:p>
+      <w:pPr>
+        <w:pStyle w:val="NoSpacing"/>
+        <w:numPr>
+          <w:ilvl w:val="0"/>
+          <w:numId w:val="5"/>
+        </w:numPr>
+      </w:pPr>
+      <w:r>
+        <w:t>60-month term loans (green boxplot) generally have higher loan amounts. The median loan amount is significantly higher than the 36-month term loans. The interquartile range (middle 50% of the data) is also higher, indicating that longer-term loans are often associated with larger loan amounts.</w:t>
+      </w:r>
+    </w:p>
+    <w:p>
+      <w:pPr>
+        <w:pStyle w:val="NoSpacing"/>
+        <w:ind w:left="720"/>
+      </w:pPr>
+      <w:r>
+        <w:t>This suggests that borrowers opting for a longer repayment term (60 months) tend to borrow larger amounts compared to those choosing a shorter term (36 months).</w:t>
+      </w:r>
     </w:p>
     <w:p>
       <w:pPr>
@@ -939,6 +2828,119 @@
     </w:lvl>
   </w:abstractNum>
   <w:abstractNum w:abstractNumId="2" w15:restartNumberingAfterBreak="0">
+    <w:nsid w:val="330759C0"/>
+    <w:multiLevelType w:val="hybridMultilevel"/>
+    <w:tmpl w:val="CEF28FD2"/>
+    <w:lvl w:ilvl="0" w:tplc="04090001">
+      <w:start w:val="1"/>
+      <w:numFmt w:val="bullet"/>
+      <w:lvlText w:val=""/>
+      <w:lvlJc w:val="left"/>
+      <w:pPr>
+        <w:ind w:left="1440" w:hanging="360"/>
+      </w:pPr>
+      <w:rPr>
+        <w:rFonts w:ascii="Symbol" w:hAnsi="Symbol" w:hint="default"/>
+      </w:rPr>
+    </w:lvl>
+    <w:lvl w:ilvl="1" w:tplc="04090003" w:tentative="1">
+      <w:start w:val="1"/>
+      <w:numFmt w:val="bullet"/>
+      <w:lvlText w:val="o"/>
+      <w:lvlJc w:val="left"/>
+      <w:pPr>
+        <w:ind w:left="2160" w:hanging="360"/>
+      </w:pPr>
+      <w:rPr>
+        <w:rFonts w:ascii="Courier New" w:hAnsi="Courier New" w:cs="Courier New" w:hint="default"/>
+      </w:rPr>
+    </w:lvl>
+    <w:lvl w:ilvl="2" w:tplc="04090005" w:tentative="1">
+      <w:start w:val="1"/>
+      <w:numFmt w:val="bullet"/>
+      <w:lvlText w:val=""/>
+      <w:lvlJc w:val="left"/>
+      <w:pPr>
+        <w:ind w:left="2880" w:hanging="360"/>
+      </w:pPr>
+      <w:rPr>
+        <w:rFonts w:ascii="Wingdings" w:hAnsi="Wingdings" w:hint="default"/>
+      </w:rPr>
+    </w:lvl>
+    <w:lvl w:ilvl="3" w:tplc="04090001" w:tentative="1">
+      <w:start w:val="1"/>
+      <w:numFmt w:val="bullet"/>
+      <w:lvlText w:val=""/>
+      <w:lvlJc w:val="left"/>
+      <w:pPr>
+        <w:ind w:left="3600" w:hanging="360"/>
+      </w:pPr>
+      <w:rPr>
+        <w:rFonts w:ascii="Symbol" w:hAnsi="Symbol" w:hint="default"/>
+      </w:rPr>
+    </w:lvl>
+    <w:lvl w:ilvl="4" w:tplc="04090003" w:tentative="1">
+      <w:start w:val="1"/>
+      <w:numFmt w:val="bullet"/>
+      <w:lvlText w:val="o"/>
+      <w:lvlJc w:val="left"/>
+      <w:pPr>
+        <w:ind w:left="4320" w:hanging="360"/>
+      </w:pPr>
+      <w:rPr>
+        <w:rFonts w:ascii="Courier New" w:hAnsi="Courier New" w:cs="Courier New" w:hint="default"/>
+      </w:rPr>
+    </w:lvl>
+    <w:lvl w:ilvl="5" w:tplc="04090005" w:tentative="1">
+      <w:start w:val="1"/>
+      <w:numFmt w:val="bullet"/>
+      <w:lvlText w:val=""/>
+      <w:lvlJc w:val="left"/>
+      <w:pPr>
+        <w:ind w:left="5040" w:hanging="360"/>
+      </w:pPr>
+      <w:rPr>
+        <w:rFonts w:ascii="Wingdings" w:hAnsi="Wingdings" w:hint="default"/>
+      </w:rPr>
+    </w:lvl>
+    <w:lvl w:ilvl="6" w:tplc="04090001" w:tentative="1">
+      <w:start w:val="1"/>
+      <w:numFmt w:val="bullet"/>
+      <w:lvlText w:val=""/>
+      <w:lvlJc w:val="left"/>
+      <w:pPr>
+        <w:ind w:left="5760" w:hanging="360"/>
+      </w:pPr>
+      <w:rPr>
+        <w:rFonts w:ascii="Symbol" w:hAnsi="Symbol" w:hint="default"/>
+      </w:rPr>
+    </w:lvl>
+    <w:lvl w:ilvl="7" w:tplc="04090003" w:tentative="1">
+      <w:start w:val="1"/>
+      <w:numFmt w:val="bullet"/>
+      <w:lvlText w:val="o"/>
+      <w:lvlJc w:val="left"/>
+      <w:pPr>
+        <w:ind w:left="6480" w:hanging="360"/>
+      </w:pPr>
+      <w:rPr>
+        <w:rFonts w:ascii="Courier New" w:hAnsi="Courier New" w:cs="Courier New" w:hint="default"/>
+      </w:rPr>
+    </w:lvl>
+    <w:lvl w:ilvl="8" w:tplc="04090005" w:tentative="1">
+      <w:start w:val="1"/>
+      <w:numFmt w:val="bullet"/>
+      <w:lvlText w:val=""/>
+      <w:lvlJc w:val="left"/>
+      <w:pPr>
+        <w:ind w:left="7200" w:hanging="360"/>
+      </w:pPr>
+      <w:rPr>
+        <w:rFonts w:ascii="Wingdings" w:hAnsi="Wingdings" w:hint="default"/>
+      </w:rPr>
+    </w:lvl>
+  </w:abstractNum>
+  <w:abstractNum w:abstractNumId="3" w15:restartNumberingAfterBreak="0">
     <w:nsid w:val="4A027617"/>
     <w:multiLevelType w:val="hybridMultilevel"/>
     <w:tmpl w:val="1D1AC79E"/>
@@ -1024,7 +3026,7 @@
       </w:pPr>
     </w:lvl>
   </w:abstractNum>
-  <w:abstractNum w:abstractNumId="3" w15:restartNumberingAfterBreak="0">
+  <w:abstractNum w:abstractNumId="4" w15:restartNumberingAfterBreak="0">
     <w:nsid w:val="64ED1B42"/>
     <w:multiLevelType w:val="hybridMultilevel"/>
     <w:tmpl w:val="18D27CA2"/>
@@ -1114,7 +3116,7 @@
     </w:lvl>
   </w:abstractNum>
   <w:num w:numId="1" w16cid:durableId="1207839608">
-    <w:abstractNumId w:val="2"/>
+    <w:abstractNumId w:val="3"/>
   </w:num>
   <w:num w:numId="2" w16cid:durableId="458914537">
     <w:abstractNumId w:val="1"/>
@@ -1123,7 +3125,10 @@
     <w:abstractNumId w:val="0"/>
   </w:num>
   <w:num w:numId="4" w16cid:durableId="1277522596">
-    <w:abstractNumId w:val="3"/>
+    <w:abstractNumId w:val="4"/>
+  </w:num>
+  <w:num w:numId="5" w16cid:durableId="1050419543">
+    <w:abstractNumId w:val="2"/>
   </w:num>
 </w:numbering>
 </file>
@@ -1731,7 +3736,6 @@
   <w:style w:type="character" w:default="1" w:styleId="DefaultParagraphFont">
     <w:name w:val="Default Paragraph Font"/>
     <w:uiPriority w:val="1"/>
-    <w:semiHidden/>
     <w:unhideWhenUsed/>
   </w:style>
   <w:style w:type="table" w:default="1" w:styleId="TableNormal">

</xml_diff>